<commit_message>
UI Selenium Tests #2
Products Listing page, Specific Product page and Help page tests implemented.
</commit_message>
<xml_diff>
--- a/Documentation/UI_Testing/UI Tests list.docx
+++ b/Documentation/UI_Testing/UI Tests list.docx
@@ -552,8 +552,6 @@
         </w:rPr>
         <w:t>Delete</w:t>
       </w:r>
-      <w:bookmarkStart w:id="0" w:name="_GoBack"/>
-      <w:bookmarkEnd w:id="0"/>
     </w:p>
     <w:p>
       <w:pPr>
@@ -917,6 +915,28 @@
           <w:numId w:val="1"/>
         </w:numPr>
         <w:rPr>
+          <w:b/>
+          <w:sz w:val="28"/>
+          <w:szCs w:val="28"/>
+        </w:rPr>
+      </w:pPr>
+      <w:r>
+        <w:rPr>
+          <w:b/>
+          <w:sz w:val="28"/>
+          <w:szCs w:val="28"/>
+        </w:rPr>
+        <w:t>Subcategory page</w:t>
+      </w:r>
+    </w:p>
+    <w:p>
+      <w:pPr>
+        <w:pStyle w:val="ListParagraph"/>
+        <w:numPr>
+          <w:ilvl w:val="1"/>
+          <w:numId w:val="1"/>
+        </w:numPr>
+        <w:rPr>
           <w:sz w:val="28"/>
           <w:szCs w:val="28"/>
         </w:rPr>
@@ -934,8 +954,8 @@
         <w:pStyle w:val="ListParagraph"/>
         <w:ind w:left="1440"/>
         <w:rPr>
-          <w:sz w:val="28"/>
-          <w:szCs w:val="28"/>
+          <w:sz w:val="20"/>
+          <w:szCs w:val="20"/>
         </w:rPr>
       </w:pPr>
     </w:p>
@@ -1102,12 +1122,14 @@
           <w:numId w:val="1"/>
         </w:numPr>
         <w:rPr>
-          <w:sz w:val="28"/>
-          <w:szCs w:val="28"/>
-        </w:rPr>
-      </w:pPr>
-      <w:r>
-        <w:rPr>
+          <w:b/>
+          <w:sz w:val="28"/>
+          <w:szCs w:val="28"/>
+        </w:rPr>
+      </w:pPr>
+      <w:r>
+        <w:rPr>
+          <w:b/>
           <w:sz w:val="28"/>
           <w:szCs w:val="28"/>
         </w:rPr>
@@ -1199,8 +1221,6 @@
     </w:p>
     <w:p>
       <w:pPr>
-        <w:pStyle w:val="ListParagraph"/>
-        <w:ind w:left="1440"/>
         <w:rPr>
           <w:sz w:val="28"/>
           <w:szCs w:val="28"/>
@@ -1215,15 +1235,18 @@
           <w:numId w:val="1"/>
         </w:numPr>
         <w:rPr>
-          <w:sz w:val="28"/>
-          <w:szCs w:val="28"/>
-        </w:rPr>
-      </w:pPr>
-      <w:r>
-        <w:rPr>
-          <w:sz w:val="28"/>
-          <w:szCs w:val="28"/>
-        </w:rPr>
+          <w:b/>
+          <w:sz w:val="28"/>
+          <w:szCs w:val="28"/>
+        </w:rPr>
+      </w:pPr>
+      <w:r>
+        <w:rPr>
+          <w:b/>
+          <w:sz w:val="28"/>
+          <w:szCs w:val="28"/>
+        </w:rPr>
+        <w:lastRenderedPageBreak/>
         <w:t>Specific product page features</w:t>
       </w:r>
     </w:p>
@@ -1329,6 +1352,8 @@
         </w:rPr>
         <w:t>Payments</w:t>
       </w:r>
+      <w:bookmarkStart w:id="0" w:name="_GoBack"/>
+      <w:bookmarkEnd w:id="0"/>
     </w:p>
     <w:p>
       <w:pPr>
@@ -1515,8 +1540,8 @@
         <w:pStyle w:val="ListParagraph"/>
         <w:ind w:left="1440"/>
         <w:rPr>
-          <w:sz w:val="20"/>
-          <w:szCs w:val="20"/>
+          <w:sz w:val="16"/>
+          <w:szCs w:val="16"/>
         </w:rPr>
       </w:pPr>
     </w:p>
@@ -1528,6 +1553,165 @@
           <w:numId w:val="1"/>
         </w:numPr>
         <w:rPr>
+          <w:b/>
+          <w:sz w:val="28"/>
+          <w:szCs w:val="28"/>
+        </w:rPr>
+      </w:pPr>
+      <w:r>
+        <w:rPr>
+          <w:b/>
+          <w:sz w:val="28"/>
+          <w:szCs w:val="28"/>
+        </w:rPr>
+        <w:t>Help page features</w:t>
+      </w:r>
+    </w:p>
+    <w:p>
+      <w:pPr>
+        <w:pStyle w:val="ListParagraph"/>
+        <w:numPr>
+          <w:ilvl w:val="1"/>
+          <w:numId w:val="1"/>
+        </w:numPr>
+        <w:rPr>
+          <w:sz w:val="28"/>
+          <w:szCs w:val="28"/>
+        </w:rPr>
+      </w:pPr>
+      <w:r>
+        <w:rPr>
+          <w:sz w:val="28"/>
+          <w:szCs w:val="28"/>
+        </w:rPr>
+        <w:t>All Help pages section overview check</w:t>
+      </w:r>
+    </w:p>
+    <w:p>
+      <w:pPr>
+        <w:pStyle w:val="ListParagraph"/>
+        <w:numPr>
+          <w:ilvl w:val="2"/>
+          <w:numId w:val="1"/>
+        </w:numPr>
+        <w:rPr>
+          <w:sz w:val="28"/>
+          <w:szCs w:val="28"/>
+        </w:rPr>
+      </w:pPr>
+      <w:r>
+        <w:rPr>
+          <w:sz w:val="28"/>
+          <w:szCs w:val="28"/>
+        </w:rPr>
+        <w:t>For Buyers</w:t>
+      </w:r>
+    </w:p>
+    <w:p>
+      <w:pPr>
+        <w:pStyle w:val="ListParagraph"/>
+        <w:numPr>
+          <w:ilvl w:val="2"/>
+          <w:numId w:val="1"/>
+        </w:numPr>
+        <w:rPr>
+          <w:sz w:val="28"/>
+          <w:szCs w:val="28"/>
+        </w:rPr>
+      </w:pPr>
+      <w:r>
+        <w:rPr>
+          <w:sz w:val="28"/>
+          <w:szCs w:val="28"/>
+        </w:rPr>
+        <w:t>For Suppliers</w:t>
+      </w:r>
+    </w:p>
+    <w:p>
+      <w:pPr>
+        <w:pStyle w:val="ListParagraph"/>
+        <w:numPr>
+          <w:ilvl w:val="2"/>
+          <w:numId w:val="1"/>
+        </w:numPr>
+        <w:rPr>
+          <w:sz w:val="28"/>
+          <w:szCs w:val="28"/>
+        </w:rPr>
+      </w:pPr>
+      <w:r>
+        <w:rPr>
+          <w:sz w:val="28"/>
+          <w:szCs w:val="28"/>
+        </w:rPr>
+        <w:t>Submit a Dispute</w:t>
+      </w:r>
+    </w:p>
+    <w:p>
+      <w:pPr>
+        <w:pStyle w:val="ListParagraph"/>
+        <w:numPr>
+          <w:ilvl w:val="2"/>
+          <w:numId w:val="1"/>
+        </w:numPr>
+        <w:rPr>
+          <w:sz w:val="28"/>
+          <w:szCs w:val="28"/>
+        </w:rPr>
+      </w:pPr>
+      <w:r>
+        <w:rPr>
+          <w:sz w:val="28"/>
+          <w:szCs w:val="28"/>
+        </w:rPr>
+        <w:t>R</w:t>
+      </w:r>
+      <w:r>
+        <w:rPr>
+          <w:sz w:val="28"/>
+          <w:szCs w:val="28"/>
+        </w:rPr>
+        <w:t>eport IPR Infringement</w:t>
+      </w:r>
+    </w:p>
+    <w:p>
+      <w:pPr>
+        <w:pStyle w:val="ListParagraph"/>
+        <w:numPr>
+          <w:ilvl w:val="2"/>
+          <w:numId w:val="1"/>
+        </w:numPr>
+        <w:rPr>
+          <w:sz w:val="28"/>
+          <w:szCs w:val="28"/>
+        </w:rPr>
+      </w:pPr>
+      <w:r>
+        <w:rPr>
+          <w:sz w:val="28"/>
+          <w:szCs w:val="28"/>
+        </w:rPr>
+        <w:t>Report Abuse</w:t>
+      </w:r>
+    </w:p>
+    <w:p>
+      <w:pPr>
+        <w:pStyle w:val="ListParagraph"/>
+        <w:ind w:left="1440"/>
+        <w:rPr>
+          <w:sz w:val="12"/>
+          <w:szCs w:val="12"/>
+        </w:rPr>
+      </w:pPr>
+    </w:p>
+    <w:p>
+      <w:pPr>
+        <w:pStyle w:val="ListParagraph"/>
+        <w:numPr>
+          <w:ilvl w:val="0"/>
+          <w:numId w:val="1"/>
+        </w:numPr>
+        <w:rPr>
           <w:sz w:val="28"/>
           <w:szCs w:val="28"/>
         </w:rPr>
@@ -1539,6 +1723,13 @@
         </w:rPr>
         <w:t>Regional settings features</w:t>
       </w:r>
+      <w:r>
+        <w:rPr>
+          <w:sz w:val="28"/>
+          <w:szCs w:val="28"/>
+        </w:rPr>
+        <w:t>*</w:t>
+      </w:r>
     </w:p>
     <w:p>
       <w:pPr>
@@ -1683,57 +1874,22 @@
     <w:p>
       <w:pPr>
         <w:pStyle w:val="ListParagraph"/>
-        <w:ind w:left="2160"/>
-        <w:rPr>
-          <w:sz w:val="24"/>
-          <w:szCs w:val="24"/>
-        </w:rPr>
-      </w:pPr>
-    </w:p>
-    <w:p>
-      <w:pPr>
-        <w:pStyle w:val="ListParagraph"/>
-        <w:numPr>
-          <w:ilvl w:val="0"/>
-          <w:numId w:val="1"/>
-        </w:numPr>
-        <w:rPr>
-          <w:sz w:val="28"/>
-          <w:szCs w:val="28"/>
-        </w:rPr>
-      </w:pPr>
-      <w:r>
-        <w:rPr>
-          <w:sz w:val="28"/>
-          <w:szCs w:val="28"/>
-        </w:rPr>
-        <w:t>Help page features</w:t>
-      </w:r>
-    </w:p>
-    <w:p>
-      <w:pPr>
-        <w:pStyle w:val="ListParagraph"/>
-        <w:numPr>
-          <w:ilvl w:val="1"/>
-          <w:numId w:val="1"/>
-        </w:numPr>
-        <w:rPr>
-          <w:sz w:val="28"/>
-          <w:szCs w:val="28"/>
-        </w:rPr>
-      </w:pPr>
-      <w:r>
-        <w:rPr>
-          <w:sz w:val="28"/>
-          <w:szCs w:val="28"/>
-        </w:rPr>
-        <w:t>Section overview check</w:t>
-      </w:r>
-    </w:p>
-    <w:p>
-      <w:pPr>
-        <w:jc w:val="center"/>
-      </w:pPr>
+        <w:numPr>
+          <w:ilvl w:val="2"/>
+          <w:numId w:val="1"/>
+        </w:numPr>
+        <w:rPr>
+          <w:sz w:val="28"/>
+          <w:szCs w:val="28"/>
+        </w:rPr>
+      </w:pPr>
+      <w:r>
+        <w:rPr>
+          <w:sz w:val="28"/>
+          <w:szCs w:val="28"/>
+        </w:rPr>
+        <w:t>Help Page</w:t>
+      </w:r>
     </w:p>
     <w:sectPr>
       <w:pgSz w:w="12240" w:h="15840"/>
@@ -2263,6 +2419,7 @@
   <w:style w:type="character" w:default="1" w:styleId="DefaultParagraphFont">
     <w:name w:val="Default Paragraph Font"/>
     <w:uiPriority w:val="1"/>
+    <w:semiHidden/>
     <w:unhideWhenUsed/>
   </w:style>
   <w:style w:type="table" w:default="1" w:styleId="TableNormal">

</xml_diff>